<commit_message>
added metrics and first part of results to actual article
</commit_message>
<xml_diff>
--- a/Experiment.docx
+++ b/Experiment.docx
@@ -199,6 +199,128 @@
     <w:p>
       <w:r>
         <w:t>This experiment is trying to find the benefits of gamification on long-term habit formation, so as long of an experiment as possible is needed. With the time and effort we currently possess, 56 days is the maximum we can achieve.</w:t>
+      </w:r>
+    </w:p>
+    <w:p/>
+    <w:p>
+      <w:pPr>
+        <w:rPr>
+          <w:sz w:val="28"/>
+          <w:szCs w:val="28"/>
+        </w:rPr>
+      </w:pPr>
+      <w:r>
+        <w:rPr>
+          <w:sz w:val="28"/>
+          <w:szCs w:val="28"/>
+        </w:rPr>
+        <w:t>Metrics</w:t>
+      </w:r>
+    </w:p>
+    <w:p>
+      <w:r>
+        <w:t>We will consider 3 metrics for analyzing the result of our experiment: frequency of writing, average time spent in front of the journal per day, quantity of writing. Frequency of writing will be calculated as days of using the application at least once (at least one session). Average time spent in front of the journal per day will take into consideration the length of each writing session, assuming that the participants use the application for the entire writing session (this will be communicated to them before starting the experiment).</w:t>
+      </w:r>
+      <w:r>
+        <w:t xml:space="preserve"> Quantity of writing will be calculated as the absolute number of characters written.</w:t>
+      </w:r>
+    </w:p>
+    <w:p>
+      <w:r>
+        <w:t xml:space="preserve">Other interesting metrics would be the average length of a writing session, the average number of sessions per day, the average quantity of writing per session and so on and so forth. We will not discuss these in the scope of our experiment because they are not correlated to habit forming through </w:t>
+      </w:r>
+      <w:r>
+        <w:lastRenderedPageBreak/>
+        <w:t>gamification, but they might yield interesting results in other articles (analyzing journaling patters for example).</w:t>
+      </w:r>
+    </w:p>
+    <w:p>
+      <w:r>
+        <w:t>Frequency of writing and average time spent in front of the journal per day are the main metrics, because they are the most related to habit forming. Quantity of writing is not as important, but it will help us understand  the effect of our game elements better.</w:t>
+      </w:r>
+    </w:p>
+    <w:p/>
+    <w:p>
+      <w:pPr>
+        <w:jc w:val="center"/>
+        <w:rPr>
+          <w:sz w:val="32"/>
+          <w:szCs w:val="32"/>
+        </w:rPr>
+      </w:pPr>
+      <w:r>
+        <w:rPr>
+          <w:sz w:val="32"/>
+          <w:szCs w:val="32"/>
+        </w:rPr>
+        <w:t>Results</w:t>
+      </w:r>
+    </w:p>
+    <w:p>
+      <w:r>
+        <w:t>We will compare the data between all three of our phases.</w:t>
+      </w:r>
+    </w:p>
+    <w:p>
+      <w:pPr>
+        <w:rPr>
+          <w:sz w:val="28"/>
+          <w:szCs w:val="28"/>
+        </w:rPr>
+      </w:pPr>
+      <w:r>
+        <w:rPr>
+          <w:sz w:val="28"/>
+          <w:szCs w:val="28"/>
+        </w:rPr>
+        <w:t>Control phase – Gamification phase</w:t>
+      </w:r>
+    </w:p>
+    <w:p>
+      <w:r>
+        <w:t xml:space="preserve">The overall tendency of our data here will show the effects of adding the gamification to our app. If our metrics go up we can conclude that our game elements are pushing the participants towards using the journal more. If we see no difference between the two phases we can either conclude that gamification did not make a difference, or that gamification kept the participants using the app but it did not increase the use of it. If our metrics suddenly go down we can conclude that the addition of game elements had a negative impact on the will of the participants to use the app. Another scenario that would yield an interesting result is the possibility that frequency of writing and average time spent in front of the journal per day go up, but the quantity of writing goes down. This would show that the users wanted to get the rewards from the gamified system without actually using the journal more. If such a phenomenon occurs we could conclude that the use of gamification yielded extrinsic motivation only and that there is a decoupling between the gamification and the app </w:t>
+      </w:r>
+      <w:r>
+        <w:t>functionality.</w:t>
+      </w:r>
+    </w:p>
+    <w:p/>
+    <w:p>
+      <w:pPr>
+        <w:rPr>
+          <w:sz w:val="28"/>
+          <w:szCs w:val="28"/>
+        </w:rPr>
+      </w:pPr>
+      <w:r>
+        <w:rPr>
+          <w:sz w:val="28"/>
+          <w:szCs w:val="28"/>
+        </w:rPr>
+        <w:t>Gamification phase – Post-gamification phase</w:t>
+      </w:r>
+    </w:p>
+    <w:p>
+      <w:pPr>
+        <w:rPr>
+          <w:sz w:val="28"/>
+          <w:szCs w:val="28"/>
+        </w:rPr>
+      </w:pPr>
+    </w:p>
+    <w:p>
+      <w:pPr>
+        <w:rPr>
+          <w:sz w:val="28"/>
+          <w:szCs w:val="28"/>
+        </w:rPr>
+      </w:pPr>
+      <w:r>
+        <w:rPr>
+          <w:sz w:val="28"/>
+          <w:szCs w:val="28"/>
+        </w:rPr>
+        <w:t>Control phase – Post-gamification phase</w:t>
       </w:r>
     </w:p>
     <w:sectPr>

</xml_diff>

<commit_message>
added result analysis between the rest of the comparisons
</commit_message>
<xml_diff>
--- a/Experiment.docx
+++ b/Experiment.docx
@@ -163,13 +163,7 @@
     </w:p>
     <w:p>
       <w:r>
-        <w:t xml:space="preserve">We will separate our participants in two groups. The first group will be a set of X people that confirmed they want to form a journaling habit. This group will be comprised of A men and B women of different age groups ( C females between 21-30, D males between 21-30, E females between 31-40, F males between 31-40, G females between 41-50, H males between 41-50 ). The second set of Y people confirmed that they didn’t necessarily want to start journaling, but they are not against it either. </w:t>
-      </w:r>
-      <w:r>
-        <w:t xml:space="preserve"> This group will be comprised of A men and B women of different age groups ( C females between 21-30, D males between 21-30, E females between 31-40, F males between 31-40, G females between 41-50, H males between 41-50 ). </w:t>
-      </w:r>
-      <w:r>
-        <w:t xml:space="preserve"> </w:t>
+        <w:t xml:space="preserve">We will separate our participants in two groups. The first group will be a set of X people that confirmed they want to form a journaling habit. This group will be comprised of A men and B women of different age groups ( C females between 21-30, D males between 21-30, E females between 31-40, F males between 31-40, G females between 41-50, H males between 41-50 ). The second set of Y people confirmed that they didn’t necessarily want to start journaling, but they are not against it either.  This group will be comprised of A men and B women of different age groups ( C females between 21-30, D males between 21-30, E females between 31-40, F males between 31-40, G females between 41-50, H males between 41-50 ).  </w:t>
       </w:r>
     </w:p>
     <w:p/>
@@ -301,12 +295,12 @@
       </w:r>
     </w:p>
     <w:p>
-      <w:pPr>
-        <w:rPr>
-          <w:sz w:val="28"/>
-          <w:szCs w:val="28"/>
-        </w:rPr>
-      </w:pPr>
+      <w:r>
+        <w:t>What we want to see here is what effect the removal of game elements will have on the way our participants use the app. If our metrics go down we can assume that the game elements are not effective in forming long term habits, but they are effective in increasing the use of an application while present. If our metrics go up or stay relatively the same after the removal, we would assume that the game elements did a good job in forming the habit.</w:t>
+      </w:r>
+      <w:r>
+        <w:t xml:space="preserve"> </w:t>
+      </w:r>
     </w:p>
     <w:p>
       <w:pPr>
@@ -322,6 +316,22 @@
         </w:rPr>
         <w:t>Control phase – Post-gamification phase</w:t>
       </w:r>
+    </w:p>
+    <w:p>
+      <w:r>
+        <w:t xml:space="preserve">This is the most important comparison to make in our experiment. What we hope to see is an increase in the metrics in the post-gamification phase. This would result in </w:t>
+      </w:r>
+      <w:r>
+        <w:t>gamification being effective in forming habits. Another interesting possible result would be to see an overall decrease in the metrics, which would show that game elements are actually detrimental to forming a habit.</w:t>
+      </w:r>
+    </w:p>
+    <w:p>
+      <w:pPr>
+        <w:rPr>
+          <w:sz w:val="28"/>
+          <w:szCs w:val="28"/>
+        </w:rPr>
+      </w:pPr>
     </w:p>
     <w:sectPr>
       <w:pgSz w:w="12240" w:h="15840"/>

</xml_diff>